<commit_message>
add auto run task
</commit_message>
<xml_diff>
--- a/RT-thread-F4-0514/移植重点.docx
+++ b/RT-thread-F4-0514/移植重点.docx
@@ -285,6 +285,57 @@
           <w:rFonts w:hint="eastAsia"/>
         </w:rPr>
         <w:t>添加源码及头文件路径</w:t>
+      </w:r>
+    </w:p>
+    <w:p>
+      <w:r>
+        <w:rPr>
+          <w:noProof/>
+        </w:rPr>
+        <w:lastRenderedPageBreak/>
+        <w:drawing>
+          <wp:inline distT="0" distB="0" distL="0" distR="0" wp14:anchorId="7E0E0E1A" wp14:editId="67FB2FD3">
+            <wp:extent cx="5274310" cy="2695575"/>
+            <wp:effectExtent l="0" t="0" r="2540" b="9525"/>
+            <wp:docPr id="7" name="图片 7"/>
+            <wp:cNvGraphicFramePr>
+              <a:graphicFrameLocks xmlns:a="http://schemas.openxmlformats.org/drawingml/2006/main" noChangeAspect="1"/>
+            </wp:cNvGraphicFramePr>
+            <a:graphic xmlns:a="http://schemas.openxmlformats.org/drawingml/2006/main">
+              <a:graphicData uri="http://schemas.openxmlformats.org/drawingml/2006/picture">
+                <pic:pic xmlns:pic="http://schemas.openxmlformats.org/drawingml/2006/picture">
+                  <pic:nvPicPr>
+                    <pic:cNvPr id="1" name=""/>
+                    <pic:cNvPicPr/>
+                  </pic:nvPicPr>
+                  <pic:blipFill>
+                    <a:blip r:embed="rId10"/>
+                    <a:stretch>
+                      <a:fillRect/>
+                    </a:stretch>
+                  </pic:blipFill>
+                  <pic:spPr>
+                    <a:xfrm>
+                      <a:off x="0" y="0"/>
+                      <a:ext cx="5274310" cy="2695575"/>
+                    </a:xfrm>
+                    <a:prstGeom prst="rect">
+                      <a:avLst/>
+                    </a:prstGeom>
+                  </pic:spPr>
+                </pic:pic>
+              </a:graphicData>
+            </a:graphic>
+          </wp:inline>
+        </w:drawing>
+      </w:r>
+    </w:p>
+    <w:p>
+      <w:r>
+        <w:rPr>
+          <w:rFonts w:hint="eastAsia"/>
+        </w:rPr>
+        <w:t>这个函数必须要用到</w:t>
       </w:r>
       <w:bookmarkStart w:id="0" w:name="_GoBack"/>
       <w:bookmarkEnd w:id="0"/>

</xml_diff>